<commit_message>
Corrección sintáctica en cus06, agregar cus07
</commit_message>
<xml_diff>
--- a/Trabajo/AINNI/Analisis/AINNI_ANCUS_06.docx
+++ b/Trabajo/AINNI/Analisis/AINNI_ANCUS_06.docx
@@ -139,7 +139,15 @@
               <w:t xml:space="preserve">El </w:t>
             </w:r>
             <w:r>
-              <w:t>sistema puede tener una nueva noticio o alguna actualización de una noticia</w:t>
+              <w:t>siste</w:t>
+            </w:r>
+            <w:r>
+              <w:t>ma puede tener una nueva noticia</w:t>
+            </w:r>
+            <w:bookmarkStart w:id="0" w:name="_GoBack"/>
+            <w:bookmarkEnd w:id="0"/>
+            <w:r>
+              <w:t xml:space="preserve"> o alguna actualización de una noticia</w:t>
             </w:r>
             <w:r>
               <w:t>.</w:t>
@@ -308,8 +316,6 @@
           <w:u w:val="single"/>
         </w:rPr>
       </w:pPr>
-      <w:bookmarkStart w:id="0" w:name="_GoBack"/>
-      <w:bookmarkEnd w:id="0"/>
     </w:p>
     <w:p/>
     <w:sectPr>
@@ -1436,7 +1442,7 @@
   <a:extraClrSchemeLst/>
   <a:extLst>
     <a:ext uri="{05A4C25C-085E-4340-85A3-A5531E510DB2}">
-      <thm15:themeFamily xmlns:thm15="http://schemas.microsoft.com/office/thememl/2012/main" xmlns="" name="Office Theme" id="{62F939B6-93AF-4DB8-9C6B-D6C7DFDC589F}" vid="{4A3C46E8-61CC-4603-A589-7422A47A8E4A}"/>
+      <thm15:themeFamily xmlns="" xmlns:thm15="http://schemas.microsoft.com/office/thememl/2012/main" name="Office Theme" id="{62F939B6-93AF-4DB8-9C6B-D6C7DFDC589F}" vid="{4A3C46E8-61CC-4603-A589-7422A47A8E4A}"/>
     </a:ext>
   </a:extLst>
 </a:theme>

</xml_diff>